<commit_message>
updated Design Doc updated schematic added parts list
</commit_message>
<xml_diff>
--- a/EnhancedMorseDecoder/Code/SDRLxx_EnhancedMorseDecoder_DesignDescription.docx
+++ b/EnhancedMorseDecoder/Code/SDRLxx_EnhancedMorseDecoder_DesignDescription.docx
@@ -3968,20 +3968,20 @@
         <w:ind w:left="1985" w:hanging="1985"/>
       </w:pPr>
       <w:bookmarkStart w:id="8" w:name="_Toc275762441"/>
-      <w:bookmarkStart w:id="9" w:name="_Toc70214286"/>
-      <w:bookmarkStart w:id="10" w:name="_Toc70214697"/>
-      <w:bookmarkStart w:id="11" w:name="_Toc70925527"/>
-      <w:bookmarkStart w:id="12" w:name="_Toc70925667"/>
-      <w:bookmarkStart w:id="13" w:name="_Toc70925792"/>
-      <w:bookmarkStart w:id="14" w:name="_Toc70927995"/>
-      <w:bookmarkStart w:id="15" w:name="_Toc181685026"/>
-      <w:bookmarkStart w:id="16" w:name="_Toc281735235"/>
+      <w:bookmarkStart w:id="9" w:name="_Toc281735235"/>
+      <w:bookmarkStart w:id="10" w:name="_Toc70214286"/>
+      <w:bookmarkStart w:id="11" w:name="_Toc70214697"/>
+      <w:bookmarkStart w:id="12" w:name="_Toc70925527"/>
+      <w:bookmarkStart w:id="13" w:name="_Toc70925667"/>
+      <w:bookmarkStart w:id="14" w:name="_Toc70925792"/>
+      <w:bookmarkStart w:id="15" w:name="_Toc70927995"/>
+      <w:bookmarkStart w:id="16" w:name="_Toc181685026"/>
       <w:r>
         <w:lastRenderedPageBreak/>
         <w:t>References</w:t>
       </w:r>
       <w:bookmarkEnd w:id="8"/>
-      <w:bookmarkEnd w:id="16"/>
+      <w:bookmarkEnd w:id="9"/>
     </w:p>
     <w:p>
       <w:r>
@@ -4936,13 +4936,13 @@
         </w:numPr>
       </w:pPr>
       <w:bookmarkStart w:id="17" w:name="_Toc281735236"/>
-      <w:bookmarkEnd w:id="9"/>
       <w:bookmarkEnd w:id="10"/>
       <w:bookmarkEnd w:id="11"/>
       <w:bookmarkEnd w:id="12"/>
       <w:bookmarkEnd w:id="13"/>
       <w:bookmarkEnd w:id="14"/>
       <w:bookmarkEnd w:id="15"/>
+      <w:bookmarkEnd w:id="16"/>
       <w:r>
         <w:lastRenderedPageBreak/>
         <w:t>Scope</w:t>
@@ -5404,7 +5404,9 @@
         <w:rPr>
           <w:rFonts w:asciiTheme="majorHAnsi" w:hAnsiTheme="majorHAnsi"/>
           <w:b/>
+          <w:noProof/>
           <w:sz w:val="28"/>
+          <w:lang w:val="en-US"/>
         </w:rPr>
         <w:drawing>
           <wp:inline distT="0" distB="0" distL="0" distR="0">
@@ -24781,8 +24783,8 @@
       <w:pPr>
         <w:pStyle w:val="Apphead1"/>
       </w:pPr>
-      <w:bookmarkStart w:id="50" w:name="AppendixB"/>
-      <w:bookmarkStart w:id="51" w:name="_Toc281735254"/>
+      <w:bookmarkStart w:id="50" w:name="_Toc281735254"/>
+      <w:bookmarkStart w:id="51" w:name="AppendixB"/>
       <w:r>
         <w:rPr>
           <w:rFonts w:eastAsia="SimSun"/>
@@ -24790,7 +24792,7 @@
         <w:lastRenderedPageBreak/>
         <w:t>Design Prototype</w:t>
       </w:r>
-      <w:bookmarkEnd w:id="51"/>
+      <w:bookmarkEnd w:id="50"/>
     </w:p>
     <w:p>
       <w:pPr>
@@ -25934,16 +25936,16 @@
       <w:pPr>
         <w:pStyle w:val="Apphead1"/>
       </w:pPr>
-      <w:bookmarkStart w:id="52" w:name="AppendixE"/>
-      <w:bookmarkStart w:id="53" w:name="_Toc281735255"/>
-      <w:bookmarkEnd w:id="50"/>
+      <w:bookmarkStart w:id="52" w:name="_Toc281735255"/>
+      <w:bookmarkStart w:id="53" w:name="AppendixE"/>
+      <w:bookmarkEnd w:id="51"/>
       <w:r>
         <w:lastRenderedPageBreak/>
         <w:t>Acronyms</w:t>
       </w:r>
-      <w:bookmarkEnd w:id="53"/>
+      <w:bookmarkEnd w:id="52"/>
     </w:p>
-    <w:bookmarkEnd w:id="52"/>
+    <w:bookmarkEnd w:id="53"/>
     <w:p>
       <w:pPr>
         <w:pStyle w:val="BodyTextIndent"/>
@@ -25999,11 +26001,383 @@
         <w:t>t</w:t>
       </w:r>
     </w:p>
+    <w:p>
+      <w:pPr>
+        <w:pStyle w:val="BodyTextIndent"/>
+        <w:ind w:left="0"/>
+        <w:rPr>
+          <w:highlight w:val="yellow"/>
+        </w:rPr>
+      </w:pPr>
+    </w:p>
+    <w:p>
+      <w:pPr>
+        <w:pStyle w:val="BodyTextIndent"/>
+        <w:ind w:left="0"/>
+        <w:rPr>
+          <w:highlight w:val="yellow"/>
+        </w:rPr>
+      </w:pPr>
+    </w:p>
+    <w:p>
+      <w:pPr>
+        <w:pStyle w:val="BodyTextIndent"/>
+        <w:ind w:left="0"/>
+        <w:rPr>
+          <w:highlight w:val="yellow"/>
+        </w:rPr>
+      </w:pPr>
+    </w:p>
+    <w:p>
+      <w:pPr>
+        <w:pStyle w:val="BodyTextIndent"/>
+        <w:ind w:left="0"/>
+        <w:rPr>
+          <w:highlight w:val="yellow"/>
+        </w:rPr>
+      </w:pPr>
+      <w:r>
+        <w:rPr>
+          <w:noProof/>
+          <w:lang w:val="en-US"/>
+        </w:rPr>
+        <w:drawing>
+          <wp:inline distT="0" distB="0" distL="0" distR="0">
+            <wp:extent cx="5733415" cy="2807144"/>
+            <wp:effectExtent l="19050" t="0" r="635" b="0"/>
+            <wp:docPr id="5" name="Picture 1"/>
+            <wp:cNvGraphicFramePr>
+              <a:graphicFrameLocks xmlns:a="http://schemas.openxmlformats.org/drawingml/2006/main" noChangeAspect="1"/>
+            </wp:cNvGraphicFramePr>
+            <a:graphic xmlns:a="http://schemas.openxmlformats.org/drawingml/2006/main">
+              <a:graphicData uri="http://schemas.openxmlformats.org/drawingml/2006/picture">
+                <pic:pic xmlns:pic="http://schemas.openxmlformats.org/drawingml/2006/picture">
+                  <pic:nvPicPr>
+                    <pic:cNvPr id="0" name="Picture 1"/>
+                    <pic:cNvPicPr>
+                      <a:picLocks noChangeAspect="1" noChangeArrowheads="1"/>
+                    </pic:cNvPicPr>
+                  </pic:nvPicPr>
+                  <pic:blipFill>
+                    <a:blip r:embed="rId23"/>
+                    <a:srcRect/>
+                    <a:stretch>
+                      <a:fillRect/>
+                    </a:stretch>
+                  </pic:blipFill>
+                  <pic:spPr bwMode="auto">
+                    <a:xfrm>
+                      <a:off x="0" y="0"/>
+                      <a:ext cx="5733415" cy="2807144"/>
+                    </a:xfrm>
+                    <a:prstGeom prst="rect">
+                      <a:avLst/>
+                    </a:prstGeom>
+                    <a:noFill/>
+                    <a:ln w="9525">
+                      <a:noFill/>
+                      <a:miter lim="800000"/>
+                      <a:headEnd/>
+                      <a:tailEnd/>
+                    </a:ln>
+                  </pic:spPr>
+                </pic:pic>
+              </a:graphicData>
+            </a:graphic>
+          </wp:inline>
+        </w:drawing>
+      </w:r>
+    </w:p>
+    <w:p>
+      <w:pPr>
+        <w:pStyle w:val="BodyTextIndent"/>
+        <w:ind w:left="0"/>
+      </w:pPr>
+      <w:proofErr w:type="spellStart"/>
+      <w:r>
+        <w:t>PicKit</w:t>
+      </w:r>
+      <w:proofErr w:type="spellEnd"/>
+      <w:r>
+        <w:t xml:space="preserve"> 3 Manual</w:t>
+      </w:r>
+    </w:p>
+    <w:p>
+      <w:pPr>
+        <w:pStyle w:val="BodyTextIndent"/>
+        <w:ind w:left="0"/>
+      </w:pPr>
+    </w:p>
+    <w:p>
+      <w:pPr>
+        <w:suppressAutoHyphens w:val="0"/>
+        <w:jc w:val="left"/>
+      </w:pPr>
+      <w:r>
+        <w:br w:type="page"/>
+      </w:r>
+    </w:p>
+    <w:p>
+      <w:pPr>
+        <w:pStyle w:val="BodyTextIndent"/>
+        <w:ind w:left="0"/>
+      </w:pPr>
+      <w:r>
+        <w:lastRenderedPageBreak/>
+        <w:t>Fin = 8MHz</w:t>
+      </w:r>
+    </w:p>
+    <w:p>
+      <w:pPr>
+        <w:pStyle w:val="BodyTextIndent"/>
+        <w:ind w:left="0"/>
+      </w:pPr>
+      <w:r>
+        <w:t>M = 40 (38+2)</w:t>
+      </w:r>
+    </w:p>
+    <w:p>
+      <w:pPr>
+        <w:pStyle w:val="BodyTextIndent"/>
+        <w:ind w:left="0"/>
+      </w:pPr>
+      <w:r>
+        <w:t>N1 = 2</w:t>
+      </w:r>
+    </w:p>
+    <w:p>
+      <w:pPr>
+        <w:pStyle w:val="BodyTextIndent"/>
+        <w:ind w:left="0"/>
+      </w:pPr>
+      <w:r>
+        <w:t>N2 = 2</w:t>
+      </w:r>
+    </w:p>
+    <w:p>
+      <w:pPr>
+        <w:pStyle w:val="BodyTextIndent"/>
+        <w:ind w:left="0"/>
+      </w:pPr>
+      <w:r>
+        <w:t>F</w:t>
+      </w:r>
+    </w:p>
+    <w:p>
+      <w:pPr>
+        <w:pStyle w:val="BodyTextIndent"/>
+        <w:ind w:left="0"/>
+      </w:pPr>
+    </w:p>
+    <w:p>
+      <w:pPr>
+        <w:pStyle w:val="BodyTextIndent"/>
+        <w:ind w:left="0"/>
+      </w:pPr>
+      <w:r>
+        <w:rPr>
+          <w:noProof/>
+          <w:lang w:val="en-US"/>
+        </w:rPr>
+        <w:drawing>
+          <wp:inline distT="0" distB="0" distL="0" distR="0">
+            <wp:extent cx="5733415" cy="2744677"/>
+            <wp:effectExtent l="19050" t="0" r="635" b="0"/>
+            <wp:docPr id="7" name="Picture 4"/>
+            <wp:cNvGraphicFramePr>
+              <a:graphicFrameLocks xmlns:a="http://schemas.openxmlformats.org/drawingml/2006/main" noChangeAspect="1"/>
+            </wp:cNvGraphicFramePr>
+            <a:graphic xmlns:a="http://schemas.openxmlformats.org/drawingml/2006/main">
+              <a:graphicData uri="http://schemas.openxmlformats.org/drawingml/2006/picture">
+                <pic:pic xmlns:pic="http://schemas.openxmlformats.org/drawingml/2006/picture">
+                  <pic:nvPicPr>
+                    <pic:cNvPr id="0" name="Picture 4"/>
+                    <pic:cNvPicPr>
+                      <a:picLocks noChangeAspect="1" noChangeArrowheads="1"/>
+                    </pic:cNvPicPr>
+                  </pic:nvPicPr>
+                  <pic:blipFill>
+                    <a:blip r:embed="rId24"/>
+                    <a:srcRect/>
+                    <a:stretch>
+                      <a:fillRect/>
+                    </a:stretch>
+                  </pic:blipFill>
+                  <pic:spPr bwMode="auto">
+                    <a:xfrm>
+                      <a:off x="0" y="0"/>
+                      <a:ext cx="5733415" cy="2744677"/>
+                    </a:xfrm>
+                    <a:prstGeom prst="rect">
+                      <a:avLst/>
+                    </a:prstGeom>
+                    <a:noFill/>
+                    <a:ln w="9525">
+                      <a:noFill/>
+                      <a:miter lim="800000"/>
+                      <a:headEnd/>
+                      <a:tailEnd/>
+                    </a:ln>
+                  </pic:spPr>
+                </pic:pic>
+              </a:graphicData>
+            </a:graphic>
+          </wp:inline>
+        </w:drawing>
+      </w:r>
+    </w:p>
+    <w:p>
+      <w:pPr>
+        <w:pStyle w:val="BodyTextIndent"/>
+        <w:ind w:left="0"/>
+      </w:pPr>
+      <w:r>
+        <w:t>DSPIC33F Reference Manual – Oscillators</w:t>
+      </w:r>
+    </w:p>
+    <w:p>
+      <w:pPr>
+        <w:pStyle w:val="BodyTextIndent"/>
+        <w:ind w:left="0"/>
+      </w:pPr>
+    </w:p>
+    <w:p>
+      <w:pPr>
+        <w:pStyle w:val="BodyTextIndent"/>
+        <w:ind w:left="0"/>
+      </w:pPr>
+      <w:r>
+        <w:rPr>
+          <w:noProof/>
+          <w:lang w:val="en-US"/>
+        </w:rPr>
+        <w:drawing>
+          <wp:inline distT="0" distB="0" distL="0" distR="0">
+            <wp:extent cx="5733415" cy="2374421"/>
+            <wp:effectExtent l="19050" t="0" r="635" b="0"/>
+            <wp:docPr id="8" name="Picture 5"/>
+            <wp:cNvGraphicFramePr>
+              <a:graphicFrameLocks xmlns:a="http://schemas.openxmlformats.org/drawingml/2006/main" noChangeAspect="1"/>
+            </wp:cNvGraphicFramePr>
+            <a:graphic xmlns:a="http://schemas.openxmlformats.org/drawingml/2006/main">
+              <a:graphicData uri="http://schemas.openxmlformats.org/drawingml/2006/picture">
+                <pic:pic xmlns:pic="http://schemas.openxmlformats.org/drawingml/2006/picture">
+                  <pic:nvPicPr>
+                    <pic:cNvPr id="0" name="Picture 5"/>
+                    <pic:cNvPicPr>
+                      <a:picLocks noChangeAspect="1" noChangeArrowheads="1"/>
+                    </pic:cNvPicPr>
+                  </pic:nvPicPr>
+                  <pic:blipFill>
+                    <a:blip r:embed="rId25"/>
+                    <a:srcRect/>
+                    <a:stretch>
+                      <a:fillRect/>
+                    </a:stretch>
+                  </pic:blipFill>
+                  <pic:spPr bwMode="auto">
+                    <a:xfrm>
+                      <a:off x="0" y="0"/>
+                      <a:ext cx="5733415" cy="2374421"/>
+                    </a:xfrm>
+                    <a:prstGeom prst="rect">
+                      <a:avLst/>
+                    </a:prstGeom>
+                    <a:noFill/>
+                    <a:ln w="9525">
+                      <a:noFill/>
+                      <a:miter lim="800000"/>
+                      <a:headEnd/>
+                      <a:tailEnd/>
+                    </a:ln>
+                  </pic:spPr>
+                </pic:pic>
+              </a:graphicData>
+            </a:graphic>
+          </wp:inline>
+        </w:drawing>
+      </w:r>
+    </w:p>
+    <w:p>
+      <w:pPr>
+        <w:pStyle w:val="BodyTextIndent"/>
+        <w:ind w:left="0"/>
+      </w:pPr>
+    </w:p>
+    <w:p>
+      <w:pPr>
+        <w:pStyle w:val="BodyTextIndent"/>
+        <w:ind w:left="0"/>
+      </w:pPr>
+      <w:r>
+        <w:rPr>
+          <w:noProof/>
+          <w:lang w:val="en-US"/>
+        </w:rPr>
+        <w:drawing>
+          <wp:inline distT="0" distB="0" distL="0" distR="0">
+            <wp:extent cx="5733415" cy="464314"/>
+            <wp:effectExtent l="19050" t="0" r="635" b="0"/>
+            <wp:docPr id="10" name="Picture 7"/>
+            <wp:cNvGraphicFramePr>
+              <a:graphicFrameLocks xmlns:a="http://schemas.openxmlformats.org/drawingml/2006/main" noChangeAspect="1"/>
+            </wp:cNvGraphicFramePr>
+            <a:graphic xmlns:a="http://schemas.openxmlformats.org/drawingml/2006/main">
+              <a:graphicData uri="http://schemas.openxmlformats.org/drawingml/2006/picture">
+                <pic:pic xmlns:pic="http://schemas.openxmlformats.org/drawingml/2006/picture">
+                  <pic:nvPicPr>
+                    <pic:cNvPr id="0" name="Picture 7"/>
+                    <pic:cNvPicPr>
+                      <a:picLocks noChangeAspect="1" noChangeArrowheads="1"/>
+                    </pic:cNvPicPr>
+                  </pic:nvPicPr>
+                  <pic:blipFill>
+                    <a:blip r:embed="rId26"/>
+                    <a:srcRect/>
+                    <a:stretch>
+                      <a:fillRect/>
+                    </a:stretch>
+                  </pic:blipFill>
+                  <pic:spPr bwMode="auto">
+                    <a:xfrm>
+                      <a:off x="0" y="0"/>
+                      <a:ext cx="5733415" cy="464314"/>
+                    </a:xfrm>
+                    <a:prstGeom prst="rect">
+                      <a:avLst/>
+                    </a:prstGeom>
+                    <a:noFill/>
+                    <a:ln w="9525">
+                      <a:noFill/>
+                      <a:miter lim="800000"/>
+                      <a:headEnd/>
+                      <a:tailEnd/>
+                    </a:ln>
+                  </pic:spPr>
+                </pic:pic>
+              </a:graphicData>
+            </a:graphic>
+          </wp:inline>
+        </w:drawing>
+      </w:r>
+    </w:p>
+    <w:p>
+      <w:pPr>
+        <w:pStyle w:val="BodyTextIndent"/>
+        <w:ind w:left="0"/>
+      </w:pPr>
+      <w:r>
+        <w:t>CL = 50pF</w:t>
+      </w:r>
+      <w:r>
+        <w:t xml:space="preserve">   C1 = C2 = 2xCL = 100pF</w:t>
+      </w:r>
+    </w:p>
     <w:sectPr>
-      <w:headerReference w:type="even" r:id="rId23"/>
-      <w:headerReference w:type="default" r:id="rId24"/>
-      <w:footerReference w:type="even" r:id="rId25"/>
-      <w:footerReference w:type="default" r:id="rId26"/>
+      <w:headerReference w:type="even" r:id="rId27"/>
+      <w:headerReference w:type="default" r:id="rId28"/>
+      <w:footerReference w:type="even" r:id="rId29"/>
+      <w:footerReference w:type="default" r:id="rId30"/>
       <w:pgSz w:w="11909" w:h="16834" w:code="9"/>
       <w:pgMar w:top="1440" w:right="1440" w:bottom="1440" w:left="1440" w:header="720" w:footer="720" w:gutter="0"/>
       <w:cols w:space="720"/>
@@ -26210,7 +26584,7 @@
             <w:rPr>
               <w:noProof/>
             </w:rPr>
-            <w:t>8</w:t>
+            <w:t>17</w:t>
           </w:r>
         </w:fldSimple>
       </w:p>
@@ -28042,6 +28416,7 @@
   <w:style w:type="character" w:default="1" w:styleId="DefaultParagraphFont">
     <w:name w:val="Default Paragraph Font"/>
     <w:uiPriority w:val="1"/>
+    <w:semiHidden/>
     <w:unhideWhenUsed/>
   </w:style>
   <w:style w:type="table" w:default="1" w:styleId="TableNormal">
@@ -29768,31 +30143,6 @@
 </file>
 
 <file path=customXml/item1.xml><?xml version="1.0" encoding="utf-8"?>
-<?mso-contentType ?>
-<FormTemplates xmlns="http://schemas.microsoft.com/sharepoint/v3/contenttype/forms">
-  <Display>DocumentLibraryForm</Display>
-  <Edit>DocumentLibraryForm</Edit>
-  <New>DocumentLibraryForm</New>
-</FormTemplates>
-</file>
-
-<file path=customXml/item2.xml><?xml version="1.0" encoding="utf-8"?>
-<p:properties xmlns:p="http://schemas.microsoft.com/office/2006/metadata/properties" xmlns:xsi="http://www.w3.org/2001/XMLSchema-instance">
-  <documentManagement>
-    <Owner xmlns="F752E1F5-5ED9-4A3D-AB20-FA5EA938C2F6">
-      <UserInfo>
-        <DisplayName/>
-        <AccountId xsi:nil="true"/>
-        <AccountType/>
-      </UserInfo>
-    </Owner>
-    <Links xmlns="F752E1F5-5ED9-4A3D-AB20-FA5EA938C2F6" xsi:nil="true"/>
-    <Status xmlns="F752E1F5-5ED9-4A3D-AB20-FA5EA938C2F6">Draft</Status>
-  </documentManagement>
-</p:properties>
-</file>
-
-<file path=customXml/item3.xml><?xml version="1.0" encoding="utf-8"?>
 <ct:contentTypeSchema xmlns:ct="http://schemas.microsoft.com/office/2006/metadata/contentType" xmlns:ma="http://schemas.microsoft.com/office/2006/metadata/properties/metaAttributes" ct:_="" ma:_="" ma:contentTypeName="Project Workspace Document" ma:contentTypeID="0x0101008A98423170284BEEB635F43C3CF4E98B00F46A0546F1B5F04FB92746521735759F" ma:contentTypeVersion="0" ma:contentTypeDescription="" ma:contentTypeScope="" ma:versionID="ac8bf3cfd809ddee9efe5d27f1031253">
   <xsd:schema xmlns:xsd="http://www.w3.org/2001/XMLSchema" xmlns:p="http://schemas.microsoft.com/office/2006/metadata/properties" xmlns:ns2="F752E1F5-5ED9-4A3D-AB20-FA5EA938C2F6" targetNamespace="http://schemas.microsoft.com/office/2006/metadata/properties" ma:root="true" ma:fieldsID="e5ddb3b0b176505d46bfd8945661e76e" ns2:_="">
     <xsd:import namespace="F752E1F5-5ED9-4A3D-AB20-FA5EA938C2F6"/>
@@ -29882,14 +30232,48 @@
 </ct:contentTypeSchema>
 </file>
 
+<file path=customXml/item2.xml><?xml version="1.0" encoding="utf-8"?>
+<p:properties xmlns:p="http://schemas.microsoft.com/office/2006/metadata/properties" xmlns:xsi="http://www.w3.org/2001/XMLSchema-instance">
+  <documentManagement>
+    <Owner xmlns="F752E1F5-5ED9-4A3D-AB20-FA5EA938C2F6">
+      <UserInfo>
+        <DisplayName/>
+        <AccountId xsi:nil="true"/>
+        <AccountType/>
+      </UserInfo>
+    </Owner>
+    <Links xmlns="F752E1F5-5ED9-4A3D-AB20-FA5EA938C2F6" xsi:nil="true"/>
+    <Status xmlns="F752E1F5-5ED9-4A3D-AB20-FA5EA938C2F6">Draft</Status>
+  </documentManagement>
+</p:properties>
+</file>
+
+<file path=customXml/item3.xml><?xml version="1.0" encoding="utf-8"?>
+<?mso-contentType ?>
+<FormTemplates xmlns="http://schemas.microsoft.com/sharepoint/v3/contenttype/forms">
+  <Display>DocumentLibraryForm</Display>
+  <Edit>DocumentLibraryForm</Edit>
+  <New>DocumentLibraryForm</New>
+</FormTemplates>
+</file>
+
 <file path=customXml/item4.xml><?xml version="1.0" encoding="utf-8"?>
 <b:Sources xmlns:b="http://schemas.openxmlformats.org/officeDocument/2006/bibliography" xmlns="http://schemas.openxmlformats.org/officeDocument/2006/bibliography" SelectedStyle="\APA.XSL" StyleName="APA"/>
 </file>
 
 <file path=customXml/itemProps1.xml><?xml version="1.0" encoding="utf-8"?>
-<ds:datastoreItem xmlns:ds="http://schemas.openxmlformats.org/officeDocument/2006/customXml" ds:itemID="{30522DA8-676B-40D1-8D7E-FF2682263B65}">
+<ds:datastoreItem xmlns:ds="http://schemas.openxmlformats.org/officeDocument/2006/customXml" ds:itemID="{DE51C241-098B-44FD-8F13-3B60676E3E30}">
   <ds:schemaRefs>
-    <ds:schemaRef ds:uri="http://schemas.microsoft.com/sharepoint/v3/contenttype/forms"/>
+    <ds:schemaRef ds:uri="http://schemas.microsoft.com/office/2006/metadata/contentType"/>
+    <ds:schemaRef ds:uri="http://schemas.microsoft.com/office/2006/metadata/properties/metaAttributes"/>
+    <ds:schemaRef ds:uri="http://www.w3.org/2001/XMLSchema"/>
+    <ds:schemaRef ds:uri="http://schemas.microsoft.com/office/2006/metadata/properties"/>
+    <ds:schemaRef ds:uri="F752E1F5-5ED9-4A3D-AB20-FA5EA938C2F6"/>
+    <ds:schemaRef ds:uri="http://schemas.microsoft.com/office/2006/documentManagement/types"/>
+    <ds:schemaRef ds:uri="http://schemas.openxmlformats.org/package/2006/metadata/core-properties"/>
+    <ds:schemaRef ds:uri="http://purl.org/dc/elements/1.1/"/>
+    <ds:schemaRef ds:uri="http://purl.org/dc/terms/"/>
+    <ds:schemaRef ds:uri="http://schemas.microsoft.com/office/internal/2005/internalDocumentation"/>
   </ds:schemaRefs>
 </ds:datastoreItem>
 </file>
@@ -29910,24 +30294,15 @@
 </file>
 
 <file path=customXml/itemProps3.xml><?xml version="1.0" encoding="utf-8"?>
-<ds:datastoreItem xmlns:ds="http://schemas.openxmlformats.org/officeDocument/2006/customXml" ds:itemID="{DE51C241-098B-44FD-8F13-3B60676E3E30}">
+<ds:datastoreItem xmlns:ds="http://schemas.openxmlformats.org/officeDocument/2006/customXml" ds:itemID="{30522DA8-676B-40D1-8D7E-FF2682263B65}">
   <ds:schemaRefs>
-    <ds:schemaRef ds:uri="http://schemas.microsoft.com/office/2006/metadata/contentType"/>
-    <ds:schemaRef ds:uri="http://schemas.microsoft.com/office/2006/metadata/properties/metaAttributes"/>
-    <ds:schemaRef ds:uri="http://www.w3.org/2001/XMLSchema"/>
-    <ds:schemaRef ds:uri="http://schemas.microsoft.com/office/2006/metadata/properties"/>
-    <ds:schemaRef ds:uri="F752E1F5-5ED9-4A3D-AB20-FA5EA938C2F6"/>
-    <ds:schemaRef ds:uri="http://schemas.microsoft.com/office/2006/documentManagement/types"/>
-    <ds:schemaRef ds:uri="http://schemas.openxmlformats.org/package/2006/metadata/core-properties"/>
-    <ds:schemaRef ds:uri="http://purl.org/dc/elements/1.1/"/>
-    <ds:schemaRef ds:uri="http://purl.org/dc/terms/"/>
-    <ds:schemaRef ds:uri="http://schemas.microsoft.com/office/internal/2005/internalDocumentation"/>
+    <ds:schemaRef ds:uri="http://schemas.microsoft.com/sharepoint/v3/contenttype/forms"/>
   </ds:schemaRefs>
 </ds:datastoreItem>
 </file>
 
 <file path=customXml/itemProps4.xml><?xml version="1.0" encoding="utf-8"?>
-<ds:datastoreItem xmlns:ds="http://schemas.openxmlformats.org/officeDocument/2006/customXml" ds:itemID="{01A5B254-C820-44E1-BA16-8CC601824E26}">
+<ds:datastoreItem xmlns:ds="http://schemas.openxmlformats.org/officeDocument/2006/customXml" ds:itemID="{98E91199-7416-4BD9-A662-7912C499C278}">
   <ds:schemaRefs>
     <ds:schemaRef ds:uri="http://schemas.openxmlformats.org/officeDocument/2006/bibliography"/>
   </ds:schemaRefs>

</xml_diff>